<commit_message>
Some modification in project guide file.
</commit_message>
<xml_diff>
--- a/SpringBootDataJPADemo/SpringBootDataJPADemoProjectGuide.docx
+++ b/SpringBootDataJPADemo/SpringBootDataJPADemoProjectGuide.docx
@@ -94,94 +94,28 @@
           <w:sz w:val="24"/>
           <w:szCs w:val="24"/>
         </w:rPr>
-        <w:t>'</w:t>
-      </w:r>
-      <w:proofErr w:type="spellStart"/>
-      <w:r>
-        <w:rPr>
-          <w:rFonts w:ascii="Open Sans" w:hAnsi="Open Sans" w:cs="Open Sans"/>
-          <w:color w:val="BA3925"/>
-          <w:spacing w:val="-2"/>
-          <w:sz w:val="24"/>
-          <w:szCs w:val="24"/>
-        </w:rPr>
-        <w:t>SpringHibernateExample</w:t>
-      </w:r>
-      <w:proofErr w:type="spellEnd"/>
-      <w:r>
-        <w:rPr>
-          <w:rFonts w:ascii="Open Sans" w:hAnsi="Open Sans" w:cs="Open Sans"/>
-          <w:color w:val="BA3925"/>
-          <w:spacing w:val="-2"/>
-          <w:sz w:val="24"/>
-          <w:szCs w:val="24"/>
-        </w:rPr>
-        <w:t>' with its package structuring and each file in detail for better understanding of this project as this project is nothing but replacement of its one component that's it.</w:t>
-      </w:r>
-    </w:p>
-    <w:p>
-      <w:pPr>
-        <w:rPr>
-          <w:rFonts w:ascii="Open Sans" w:hAnsi="Open Sans" w:cs="Open Sans"/>
-          <w:color w:val="BA3925"/>
-          <w:spacing w:val="-2"/>
-          <w:sz w:val="24"/>
-          <w:szCs w:val="24"/>
-        </w:rPr>
-      </w:pPr>
-      <w:r>
-        <w:rPr>
-          <w:rFonts w:ascii="Open Sans" w:hAnsi="Open Sans" w:cs="Open Sans"/>
-          <w:color w:val="BA3925"/>
-          <w:spacing w:val="-2"/>
-          <w:sz w:val="24"/>
-          <w:szCs w:val="24"/>
-        </w:rPr>
-        <w:t>3. You must know creation, structure and functioning of normal Spring Boot application. Please refer project '</w:t>
-      </w:r>
-      <w:proofErr w:type="spellStart"/>
-      <w:r>
-        <w:rPr>
-          <w:rFonts w:ascii="Open Sans" w:hAnsi="Open Sans" w:cs="Open Sans"/>
-          <w:color w:val="BA3925"/>
-          <w:spacing w:val="-2"/>
-          <w:sz w:val="24"/>
-          <w:szCs w:val="24"/>
-        </w:rPr>
-        <w:t>SampleSpringBootProject</w:t>
-      </w:r>
-      <w:proofErr w:type="spellEnd"/>
-      <w:r>
-        <w:rPr>
-          <w:rFonts w:ascii="Open Sans" w:hAnsi="Open Sans" w:cs="Open Sans"/>
-          <w:color w:val="BA3925"/>
-          <w:spacing w:val="-2"/>
-          <w:sz w:val="24"/>
-          <w:szCs w:val="24"/>
-        </w:rPr>
-        <w:t>' along with its project guide and other .</w:t>
-      </w:r>
-      <w:proofErr w:type="spellStart"/>
-      <w:r>
-        <w:rPr>
-          <w:rFonts w:ascii="Open Sans" w:hAnsi="Open Sans" w:cs="Open Sans"/>
-          <w:color w:val="BA3925"/>
-          <w:spacing w:val="-2"/>
-          <w:sz w:val="24"/>
-          <w:szCs w:val="24"/>
-        </w:rPr>
-        <w:t>docx</w:t>
-      </w:r>
-      <w:proofErr w:type="spellEnd"/>
-      <w:r>
-        <w:rPr>
-          <w:rFonts w:ascii="Open Sans" w:hAnsi="Open Sans" w:cs="Open Sans"/>
-          <w:color w:val="BA3925"/>
-          <w:spacing w:val="-2"/>
-          <w:sz w:val="24"/>
-          <w:szCs w:val="24"/>
-        </w:rPr>
-        <w:t xml:space="preserve"> file in the project.  </w:t>
+        <w:t>'SpringHibernateExample' with its package structuring and each file in detail for better understanding of this project as this project is nothing but replacement of its one component that's it.</w:t>
+      </w:r>
+    </w:p>
+    <w:p>
+      <w:pPr>
+        <w:rPr>
+          <w:rFonts w:ascii="Open Sans" w:hAnsi="Open Sans" w:cs="Open Sans"/>
+          <w:color w:val="BA3925"/>
+          <w:spacing w:val="-2"/>
+          <w:sz w:val="24"/>
+          <w:szCs w:val="24"/>
+        </w:rPr>
+      </w:pPr>
+      <w:r>
+        <w:rPr>
+          <w:rFonts w:ascii="Open Sans" w:hAnsi="Open Sans" w:cs="Open Sans"/>
+          <w:color w:val="BA3925"/>
+          <w:spacing w:val="-2"/>
+          <w:sz w:val="24"/>
+          <w:szCs w:val="24"/>
+        </w:rPr>
+        <w:t xml:space="preserve">3. You must know creation, structure and functioning of normal Spring Boot application. Please refer project 'SampleSpringBootProject' along with its project guide and other .docx file in the project.  </w:t>
       </w:r>
     </w:p>
     <w:p>
@@ -215,9 +149,8 @@
           <w:sz w:val="24"/>
           <w:szCs w:val="24"/>
         </w:rPr>
-        <w:t>viz. '</w:t>
-      </w:r>
-      <w:proofErr w:type="spellStart"/>
+        <w:t xml:space="preserve">viz. 'SpringHibernateExample'  </w:t>
+      </w:r>
       <w:r>
         <w:rPr>
           <w:rFonts w:ascii="Open Sans" w:hAnsi="Open Sans" w:cs="Open Sans"/>
@@ -227,29 +160,6 @@
           <w:sz w:val="24"/>
           <w:szCs w:val="24"/>
         </w:rPr>
-        <w:t>SpringHibernateExample</w:t>
-      </w:r>
-      <w:proofErr w:type="spellEnd"/>
-      <w:r>
-        <w:rPr>
-          <w:rFonts w:ascii="Open Sans" w:hAnsi="Open Sans" w:cs="Open Sans"/>
-          <w:i/>
-          <w:color w:val="BA3925"/>
-          <w:spacing w:val="-2"/>
-          <w:sz w:val="24"/>
-          <w:szCs w:val="24"/>
-        </w:rPr>
-        <w:t xml:space="preserve">'  </w:t>
-      </w:r>
-      <w:r>
-        <w:rPr>
-          <w:rFonts w:ascii="Open Sans" w:hAnsi="Open Sans" w:cs="Open Sans"/>
-          <w:i/>
-          <w:color w:val="BA3925"/>
-          <w:spacing w:val="-2"/>
-          <w:sz w:val="24"/>
-          <w:szCs w:val="24"/>
-        </w:rPr>
         <w:t>with Java configuration and using this comparative analysis you have to understand what is Spring Data JPA</w:t>
       </w:r>
     </w:p>
@@ -276,7 +186,6 @@
         </w:rPr>
         <w:t>*****</w:t>
       </w:r>
-      <w:proofErr w:type="spellStart"/>
       <w:r>
         <w:rPr>
           <w:rFonts w:ascii="Open Sans" w:hAnsi="Open Sans" w:cs="Open Sans"/>
@@ -287,46 +196,7 @@
           <w:szCs w:val="24"/>
           <w:highlight w:val="lightGray"/>
         </w:rPr>
-        <w:t>SpringDataJPA</w:t>
-      </w:r>
-      <w:proofErr w:type="spellEnd"/>
-      <w:r>
-        <w:rPr>
-          <w:rFonts w:ascii="Open Sans" w:hAnsi="Open Sans" w:cs="Open Sans"/>
-          <w:b/>
-          <w:color w:val="BA3925"/>
-          <w:spacing w:val="-2"/>
-          <w:sz w:val="24"/>
-          <w:szCs w:val="24"/>
-          <w:highlight w:val="lightGray"/>
-        </w:rPr>
-        <w:t xml:space="preserve"> is nothing but to replace DAO layer code with single interface extending </w:t>
-      </w:r>
-      <w:proofErr w:type="spellStart"/>
-      <w:r>
-        <w:rPr>
-          <w:rFonts w:ascii="Open Sans" w:hAnsi="Open Sans" w:cs="Open Sans"/>
-          <w:b/>
-          <w:color w:val="BA3925"/>
-          <w:spacing w:val="-2"/>
-          <w:sz w:val="24"/>
-          <w:szCs w:val="24"/>
-          <w:highlight w:val="lightGray"/>
-        </w:rPr>
-        <w:t>JPARepository</w:t>
-      </w:r>
-      <w:proofErr w:type="spellEnd"/>
-      <w:r>
-        <w:rPr>
-          <w:rFonts w:ascii="Open Sans" w:hAnsi="Open Sans" w:cs="Open Sans"/>
-          <w:b/>
-          <w:color w:val="BA3925"/>
-          <w:spacing w:val="-2"/>
-          <w:sz w:val="24"/>
-          <w:szCs w:val="24"/>
-          <w:highlight w:val="lightGray"/>
-        </w:rPr>
-        <w:t xml:space="preserve"> interface.</w:t>
+        <w:t>SpringDataJPA is nothing but to replace DAO layer code with single interface extending JPARepository interface.</w:t>
       </w:r>
       <w:r>
         <w:rPr>
@@ -704,7 +574,6 @@
         <w:lastRenderedPageBreak/>
         <w:t xml:space="preserve">Data JPA which provides a interface viz. </w:t>
       </w:r>
-      <w:proofErr w:type="spellStart"/>
       <w:r>
         <w:rPr>
           <w:rFonts w:ascii="Open Sans" w:hAnsi="Open Sans" w:cs="Open Sans"/>
@@ -717,7 +586,6 @@
         </w:rPr>
         <w:t>JPARepository</w:t>
       </w:r>
-      <w:proofErr w:type="spellEnd"/>
       <w:r>
         <w:rPr>
           <w:rFonts w:ascii="Open Sans" w:hAnsi="Open Sans" w:cs="Open Sans"/>
@@ -749,31 +617,7 @@
           <w:szCs w:val="24"/>
           <w:highlight w:val="green"/>
         </w:rPr>
-        <w:t xml:space="preserve">s it, Spring Data JPA provide implementation for all the methods those are generally used in DAO layer. These methods are predefined in </w:t>
-      </w:r>
-      <w:proofErr w:type="spellStart"/>
-      <w:r>
-        <w:rPr>
-          <w:rFonts w:ascii="Open Sans" w:hAnsi="Open Sans" w:cs="Open Sans"/>
-          <w:color w:val="BA3925"/>
-          <w:spacing w:val="-2"/>
-          <w:sz w:val="24"/>
-          <w:szCs w:val="24"/>
-          <w:highlight w:val="green"/>
-        </w:rPr>
-        <w:t>JPARepository</w:t>
-      </w:r>
-      <w:proofErr w:type="spellEnd"/>
-      <w:r>
-        <w:rPr>
-          <w:rFonts w:ascii="Open Sans" w:hAnsi="Open Sans" w:cs="Open Sans"/>
-          <w:color w:val="BA3925"/>
-          <w:spacing w:val="-2"/>
-          <w:sz w:val="24"/>
-          <w:szCs w:val="24"/>
-          <w:highlight w:val="green"/>
-        </w:rPr>
-        <w:t xml:space="preserve"> interface and its implementation is provided  by Spring Data JPA behind the scene.</w:t>
+        <w:t>s it, Spring Data JPA provide implementation for all the methods those are generally used in DAO layer. These methods are predefined in JPARepository interface and its implementation is provided  by Spring Data JPA behind the scene.</w:t>
       </w:r>
       <w:r>
         <w:rPr>
@@ -1094,29 +938,7 @@
           <w:sz w:val="24"/>
           <w:szCs w:val="24"/>
         </w:rPr>
-        <w:t xml:space="preserve">Below screen shot shows methods with pre implementation of </w:t>
-      </w:r>
-      <w:proofErr w:type="spellStart"/>
-      <w:r>
-        <w:rPr>
-          <w:rFonts w:ascii="Open Sans" w:hAnsi="Open Sans" w:cs="Open Sans"/>
-          <w:color w:val="BA3925"/>
-          <w:spacing w:val="-2"/>
-          <w:sz w:val="24"/>
-          <w:szCs w:val="24"/>
-        </w:rPr>
-        <w:t>JPARepository</w:t>
-      </w:r>
-      <w:proofErr w:type="spellEnd"/>
-      <w:r>
-        <w:rPr>
-          <w:rFonts w:ascii="Open Sans" w:hAnsi="Open Sans" w:cs="Open Sans"/>
-          <w:color w:val="BA3925"/>
-          <w:spacing w:val="-2"/>
-          <w:sz w:val="24"/>
-          <w:szCs w:val="24"/>
-        </w:rPr>
-        <w:t xml:space="preserve"> interface.</w:t>
+        <w:t>Below screen shot shows methods with pre implementation of JPARepository interface.</w:t>
       </w:r>
     </w:p>
     <w:p>
@@ -1283,21 +1105,60 @@
       <w:pPr>
         <w:rPr>
           <w:rFonts w:ascii="Open Sans" w:hAnsi="Open Sans" w:cs="Open Sans"/>
-          <w:color w:val="BA3925"/>
-          <w:spacing w:val="-2"/>
-          <w:sz w:val="24"/>
-          <w:szCs w:val="24"/>
-        </w:rPr>
-      </w:pPr>
-      <w:r>
-        <w:rPr>
-          <w:rFonts w:ascii="Open Sans" w:hAnsi="Open Sans" w:cs="Open Sans"/>
-          <w:color w:val="BA3925"/>
-          <w:spacing w:val="-2"/>
-          <w:sz w:val="24"/>
-          <w:szCs w:val="24"/>
-        </w:rPr>
-        <w:t>Please note that this is applicable for both regular Spring MVC application and also for Spring Boot.</w:t>
+          <w:b/>
+          <w:color w:val="BA3925"/>
+          <w:spacing w:val="-2"/>
+          <w:sz w:val="24"/>
+          <w:szCs w:val="24"/>
+        </w:rPr>
+      </w:pPr>
+      <w:r>
+        <w:rPr>
+          <w:rFonts w:ascii="Open Sans" w:hAnsi="Open Sans" w:cs="Open Sans"/>
+          <w:b/>
+          <w:color w:val="BA3925"/>
+          <w:spacing w:val="-2"/>
+          <w:sz w:val="24"/>
+          <w:szCs w:val="24"/>
+          <w:highlight w:val="yellow"/>
+        </w:rPr>
+        <w:t>******</w:t>
+      </w:r>
+      <w:r>
+        <w:rPr>
+          <w:rFonts w:ascii="Open Sans" w:hAnsi="Open Sans" w:cs="Open Sans"/>
+          <w:b/>
+          <w:color w:val="BA3925"/>
+          <w:spacing w:val="-2"/>
+          <w:sz w:val="24"/>
+          <w:szCs w:val="24"/>
+          <w:highlight w:val="yellow"/>
+        </w:rPr>
+        <w:t xml:space="preserve">Please note that </w:t>
+      </w:r>
+      <w:r>
+        <w:rPr>
+          <w:rFonts w:ascii="Open Sans" w:hAnsi="Open Sans" w:cs="Open Sans"/>
+          <w:b/>
+          <w:color w:val="BA3925"/>
+          <w:spacing w:val="-2"/>
+          <w:sz w:val="24"/>
+          <w:szCs w:val="24"/>
+          <w:highlight w:val="yellow"/>
+        </w:rPr>
+        <w:t>Spring Data JAP</w:t>
+      </w:r>
+      <w:r>
+        <w:rPr>
+          <w:rFonts w:ascii="Open Sans" w:hAnsi="Open Sans" w:cs="Open Sans"/>
+          <w:b/>
+          <w:color w:val="BA3925"/>
+          <w:spacing w:val="-2"/>
+          <w:sz w:val="24"/>
+          <w:szCs w:val="24"/>
+          <w:highlight w:val="yellow"/>
+        </w:rPr>
+        <w:t xml:space="preserve"> is applicable for both regular Spring MVC application and also for Spring Boot.</w:t>
       </w:r>
     </w:p>
     <w:p>
@@ -1338,29 +1199,7 @@
           <w:sz w:val="24"/>
           <w:szCs w:val="24"/>
         </w:rPr>
-        <w:t xml:space="preserve">Right click on </w:t>
-      </w:r>
-      <w:proofErr w:type="spellStart"/>
-      <w:r>
-        <w:rPr>
-          <w:rFonts w:ascii="Open Sans" w:hAnsi="Open Sans" w:cs="Open Sans"/>
-          <w:color w:val="BA3925"/>
-          <w:spacing w:val="-2"/>
-          <w:sz w:val="24"/>
-          <w:szCs w:val="24"/>
-        </w:rPr>
-        <w:t>com.javaLive.SpringBootDataJpaDemoApplication</w:t>
-      </w:r>
-      <w:proofErr w:type="spellEnd"/>
-      <w:r>
-        <w:rPr>
-          <w:rFonts w:ascii="Open Sans" w:hAnsi="Open Sans" w:cs="Open Sans"/>
-          <w:color w:val="BA3925"/>
-          <w:spacing w:val="-2"/>
-          <w:sz w:val="24"/>
-          <w:szCs w:val="24"/>
-        </w:rPr>
-        <w:t>-&gt;Run As-&gt; Spring Boot App</w:t>
+        <w:t>Right click on com.javaLive.SpringBootDataJpaDemoApplication-&gt;Run As-&gt; Spring Boot App</w:t>
       </w:r>
     </w:p>
     <w:p>
@@ -1767,7 +1606,6 @@
         </w:rPr>
         <w:t> </w:t>
       </w:r>
-      <w:proofErr w:type="spellStart"/>
       <w:r>
         <w:rPr>
           <w:rFonts w:ascii="Consolas" w:eastAsia="Times New Roman" w:hAnsi="Consolas" w:cs="Consolas"/>
@@ -1776,7 +1614,6 @@
         </w:rPr>
         <w:t>GenericDao</w:t>
       </w:r>
-      <w:proofErr w:type="spellEnd"/>
       <w:r>
         <w:rPr>
           <w:rFonts w:ascii="Cambria" w:eastAsia="Times New Roman" w:hAnsi="Cambria" w:cs="Times New Roman"/>
@@ -1877,7 +1714,16 @@
         </w:rPr>
         <w:t> </w:t>
       </w:r>
-      <w:proofErr w:type="spellStart"/>
+      <w:hyperlink r:id="rId21" w:anchor="23863416" w:tgtFrame="_blank" w:history="1">
+        <w:r>
+          <w:rPr>
+            <w:rFonts w:ascii="Cambria" w:eastAsia="Times New Roman" w:hAnsi="Cambria" w:cs="Times New Roman"/>
+            <w:color w:val="29A8FF"/>
+            <w:sz w:val="29"/>
+          </w:rPr>
+          <w:t>StackOverflow</w:t>
+        </w:r>
+      </w:hyperlink>
       <w:r>
         <w:rPr>
           <w:rFonts w:ascii="Cambria" w:eastAsia="Times New Roman" w:hAnsi="Cambria" w:cs="Times New Roman"/>
@@ -1885,7 +1731,49 @@
           <w:sz w:val="29"/>
           <w:szCs w:val="29"/>
         </w:rPr>
-        <w:fldChar w:fldCharType="begin"/>
+        <w:t>.</w:t>
+      </w:r>
+    </w:p>
+    <w:p>
+      <w:pPr>
+        <w:rPr>
+          <w:rFonts w:ascii="Open Sans" w:hAnsi="Open Sans" w:cs="Open Sans"/>
+          <w:color w:val="BA3925"/>
+          <w:spacing w:val="-2"/>
+          <w:sz w:val="24"/>
+          <w:szCs w:val="24"/>
+        </w:rPr>
+      </w:pPr>
+      <w:r>
+        <w:rPr>
+          <w:rFonts w:ascii="Open Sans" w:hAnsi="Open Sans" w:cs="Open Sans"/>
+          <w:color w:val="BA3925"/>
+          <w:spacing w:val="-2"/>
+          <w:sz w:val="24"/>
+          <w:szCs w:val="24"/>
+        </w:rPr>
+        <w:t>Hibernate provides a reference implementation of the Java Persistence API that makes it a great choice as an ORM tool with benefits of loose coupling.</w:t>
+      </w:r>
+    </w:p>
+    <w:p>
+      <w:pPr>
+        <w:rPr>
+          <w:rFonts w:ascii="Open Sans" w:hAnsi="Open Sans" w:cs="Open Sans"/>
+          <w:color w:val="BA3925"/>
+          <w:spacing w:val="-2"/>
+          <w:sz w:val="24"/>
+          <w:szCs w:val="24"/>
+        </w:rPr>
+      </w:pPr>
+      <w:r>
+        <w:rPr>
+          <w:rFonts w:ascii="Open Sans" w:hAnsi="Open Sans" w:cs="Open Sans"/>
+          <w:color w:val="BA3925"/>
+          <w:spacing w:val="-2"/>
+          <w:sz w:val="24"/>
+          <w:szCs w:val="24"/>
+        </w:rPr>
+        <w:t>Remember, Spring Data JPA always requires the JPA provider such as</w:t>
       </w:r>
       <w:r>
         <w:rPr>
@@ -1894,96 +1782,9 @@
           <w:sz w:val="29"/>
           <w:szCs w:val="29"/>
         </w:rPr>
-        <w:instrText xml:space="preserve"> HYPERLINK "https://stackoverflow.com/questions/23862994/what-is-the-difference-between-hibernate-and-spring-data-jpa/23863416" \l "23863416" \t "_blank" </w:instrText>
-      </w:r>
-      <w:r>
-        <w:rPr>
-          <w:rFonts w:ascii="Cambria" w:eastAsia="Times New Roman" w:hAnsi="Cambria" w:cs="Times New Roman"/>
-          <w:color w:val="222635"/>
-          <w:sz w:val="29"/>
-          <w:szCs w:val="29"/>
-        </w:rPr>
-        <w:fldChar w:fldCharType="separate"/>
-      </w:r>
-      <w:r>
-        <w:rPr>
-          <w:rFonts w:ascii="Cambria" w:eastAsia="Times New Roman" w:hAnsi="Cambria" w:cs="Times New Roman"/>
-          <w:color w:val="29A8FF"/>
-          <w:sz w:val="29"/>
-        </w:rPr>
-        <w:t>StackOverflow</w:t>
-      </w:r>
-      <w:proofErr w:type="spellEnd"/>
-      <w:r>
-        <w:rPr>
-          <w:rFonts w:ascii="Cambria" w:eastAsia="Times New Roman" w:hAnsi="Cambria" w:cs="Times New Roman"/>
-          <w:color w:val="222635"/>
-          <w:sz w:val="29"/>
-          <w:szCs w:val="29"/>
-        </w:rPr>
-        <w:fldChar w:fldCharType="end"/>
-      </w:r>
-      <w:r>
-        <w:rPr>
-          <w:rFonts w:ascii="Cambria" w:eastAsia="Times New Roman" w:hAnsi="Cambria" w:cs="Times New Roman"/>
-          <w:color w:val="222635"/>
-          <w:sz w:val="29"/>
-          <w:szCs w:val="29"/>
-        </w:rPr>
-        <w:t>.</w:t>
-      </w:r>
-    </w:p>
-    <w:p>
-      <w:pPr>
-        <w:rPr>
-          <w:rFonts w:ascii="Open Sans" w:hAnsi="Open Sans" w:cs="Open Sans"/>
-          <w:color w:val="BA3925"/>
-          <w:spacing w:val="-2"/>
-          <w:sz w:val="24"/>
-          <w:szCs w:val="24"/>
-        </w:rPr>
-      </w:pPr>
-      <w:r>
-        <w:rPr>
-          <w:rFonts w:ascii="Open Sans" w:hAnsi="Open Sans" w:cs="Open Sans"/>
-          <w:color w:val="BA3925"/>
-          <w:spacing w:val="-2"/>
-          <w:sz w:val="24"/>
-          <w:szCs w:val="24"/>
-        </w:rPr>
-        <w:t>Hibernate provides a reference implementation of the Java Persistence API that makes it a great choice as an ORM tool with benefits of loose coupling.</w:t>
-      </w:r>
-    </w:p>
-    <w:p>
-      <w:pPr>
-        <w:rPr>
-          <w:rFonts w:ascii="Open Sans" w:hAnsi="Open Sans" w:cs="Open Sans"/>
-          <w:color w:val="BA3925"/>
-          <w:spacing w:val="-2"/>
-          <w:sz w:val="24"/>
-          <w:szCs w:val="24"/>
-        </w:rPr>
-      </w:pPr>
-      <w:r>
-        <w:rPr>
-          <w:rFonts w:ascii="Open Sans" w:hAnsi="Open Sans" w:cs="Open Sans"/>
-          <w:color w:val="BA3925"/>
-          <w:spacing w:val="-2"/>
-          <w:sz w:val="24"/>
-          <w:szCs w:val="24"/>
-        </w:rPr>
-        <w:t>Remember, Spring Data JPA always requires the JPA provider such as</w:t>
-      </w:r>
-      <w:r>
-        <w:rPr>
-          <w:rFonts w:ascii="Cambria" w:eastAsia="Times New Roman" w:hAnsi="Cambria" w:cs="Times New Roman"/>
-          <w:color w:val="222635"/>
-          <w:sz w:val="29"/>
-          <w:szCs w:val="29"/>
-        </w:rPr>
         <w:t> </w:t>
       </w:r>
-      <w:hyperlink r:id="rId21" w:tgtFrame="_blank" w:history="1">
+      <w:hyperlink r:id="rId22" w:tgtFrame="_blank" w:history="1">
         <w:r>
           <w:rPr>
             <w:rFonts w:ascii="Cambria" w:eastAsia="Times New Roman" w:hAnsi="Cambria" w:cs="Times New Roman"/>

</xml_diff>